<commit_message>
Lade till texten testar
</commit_message>
<xml_diff>
--- a/B-uppsats.docx
+++ b/B-uppsats.docx
@@ -348,12 +348,17 @@
       <w:pPr>
         <w:spacing w:line="360" w:lineRule="auto"/>
       </w:pPr>
+      <w:r>
+        <w:t>Testar</w:t>
+      </w:r>
     </w:p>
     <w:p>
       <w:pPr>
         <w:pStyle w:val="Rubrik2"/>
         <w:spacing w:line="360" w:lineRule="auto"/>
       </w:pPr>
+      <w:bookmarkStart w:id="3" w:name="_GoBack"/>
+      <w:bookmarkEnd w:id="3"/>
     </w:p>
     <w:p>
       <w:pPr>
@@ -368,11 +373,11 @@
         <w:pStyle w:val="Rubrik1"/>
         <w:spacing w:line="360" w:lineRule="auto"/>
       </w:pPr>
-      <w:bookmarkStart w:id="3" w:name="_Toc280536286"/>
+      <w:bookmarkStart w:id="4" w:name="_Toc280536286"/>
       <w:r>
         <w:t>Innehållsförteckning</w:t>
       </w:r>
-      <w:bookmarkEnd w:id="3"/>
+      <w:bookmarkEnd w:id="4"/>
     </w:p>
     <w:p>
       <w:pPr>
@@ -1820,14 +1825,14 @@
         <w:pStyle w:val="Rubrik1"/>
         <w:spacing w:line="360" w:lineRule="auto"/>
       </w:pPr>
-      <w:bookmarkStart w:id="4" w:name="_Toc280536287"/>
+      <w:bookmarkStart w:id="5" w:name="_Toc280536287"/>
       <w:r>
         <w:t xml:space="preserve">1 </w:t>
       </w:r>
       <w:r>
         <w:t>Inledning</w:t>
       </w:r>
-      <w:bookmarkEnd w:id="4"/>
+      <w:bookmarkEnd w:id="5"/>
     </w:p>
     <w:p>
       <w:pPr>
@@ -2111,7 +2116,7 @@
         <w:pStyle w:val="Rubrik2"/>
         <w:spacing w:line="360" w:lineRule="auto"/>
       </w:pPr>
-      <w:bookmarkStart w:id="5" w:name="_Toc280536288"/>
+      <w:bookmarkStart w:id="6" w:name="_Toc280536288"/>
       <w:r>
         <w:t xml:space="preserve">1.1 </w:t>
       </w:r>
@@ -2121,7 +2126,7 @@
       <w:r>
         <w:t xml:space="preserve"> och frågeställningar</w:t>
       </w:r>
-      <w:bookmarkEnd w:id="5"/>
+      <w:bookmarkEnd w:id="6"/>
     </w:p>
     <w:p>
       <w:pPr>
@@ -2130,8 +2135,8 @@
           <w:rFonts w:eastAsiaTheme="majorEastAsia" w:cstheme="majorBidi"/>
         </w:rPr>
       </w:pPr>
-      <w:bookmarkStart w:id="6" w:name="OLE_LINK7"/>
-      <w:bookmarkStart w:id="7" w:name="OLE_LINK8"/>
+      <w:bookmarkStart w:id="7" w:name="OLE_LINK7"/>
+      <w:bookmarkStart w:id="8" w:name="OLE_LINK8"/>
       <w:r>
         <w:t>Vi avser att utvärder</w:t>
       </w:r>
@@ -2215,9 +2220,9 @@
         <w:pStyle w:val="Rubrik1"/>
         <w:spacing w:line="360" w:lineRule="auto"/>
       </w:pPr>
-      <w:bookmarkStart w:id="8" w:name="_Toc280536289"/>
-      <w:bookmarkEnd w:id="6"/>
+      <w:bookmarkStart w:id="9" w:name="_Toc280536289"/>
       <w:bookmarkEnd w:id="7"/>
+      <w:bookmarkEnd w:id="8"/>
       <w:r>
         <w:t xml:space="preserve">2 </w:t>
       </w:r>
@@ -2227,16 +2232,16 @@
       <w:r>
         <w:t>- och utvärderingsbeskrivning</w:t>
       </w:r>
-      <w:bookmarkEnd w:id="8"/>
+      <w:bookmarkEnd w:id="9"/>
     </w:p>
     <w:p>
       <w:pPr>
         <w:pStyle w:val="Rubrik2"/>
         <w:spacing w:line="360" w:lineRule="auto"/>
       </w:pPr>
-      <w:bookmarkStart w:id="9" w:name="_Toc280536290"/>
-      <w:bookmarkStart w:id="10" w:name="OLE_LINK30"/>
-      <w:bookmarkStart w:id="11" w:name="OLE_LINK31"/>
+      <w:bookmarkStart w:id="10" w:name="_Toc280536290"/>
+      <w:bookmarkStart w:id="11" w:name="OLE_LINK30"/>
+      <w:bookmarkStart w:id="12" w:name="OLE_LINK31"/>
       <w:r>
         <w:t xml:space="preserve">2.1 </w:t>
       </w:r>
@@ -2246,20 +2251,20 @@
       <w:r>
         <w:t>egreppsdefinitioner</w:t>
       </w:r>
-      <w:bookmarkEnd w:id="9"/>
-    </w:p>
-    <w:p>
-      <w:pPr>
-        <w:spacing w:line="360" w:lineRule="auto"/>
-      </w:pPr>
-      <w:bookmarkStart w:id="12" w:name="OLE_LINK29"/>
-    </w:p>
-    <w:p>
-      <w:pPr>
-        <w:spacing w:line="360" w:lineRule="auto"/>
-      </w:pPr>
-      <w:bookmarkStart w:id="13" w:name="OLE_LINK34"/>
-      <w:bookmarkStart w:id="14" w:name="OLE_LINK35"/>
+      <w:bookmarkEnd w:id="10"/>
+    </w:p>
+    <w:p>
+      <w:pPr>
+        <w:spacing w:line="360" w:lineRule="auto"/>
+      </w:pPr>
+      <w:bookmarkStart w:id="13" w:name="OLE_LINK29"/>
+    </w:p>
+    <w:p>
+      <w:pPr>
+        <w:spacing w:line="360" w:lineRule="auto"/>
+      </w:pPr>
+      <w:bookmarkStart w:id="14" w:name="OLE_LINK34"/>
+      <w:bookmarkStart w:id="15" w:name="OLE_LINK35"/>
       <w:r>
         <w:t>I den här</w:t>
       </w:r>
@@ -2299,24 +2304,24 @@
       <w:r>
         <w:t>För en ökad förståelse av begreppens innebörd återges här nedan en beskrivning</w:t>
       </w:r>
-      <w:bookmarkEnd w:id="13"/>
       <w:bookmarkEnd w:id="14"/>
+      <w:bookmarkEnd w:id="15"/>
     </w:p>
     <w:p>
       <w:pPr>
         <w:pStyle w:val="Rubrik3"/>
         <w:spacing w:line="360" w:lineRule="auto"/>
       </w:pPr>
-      <w:bookmarkStart w:id="15" w:name="_Toc280536291"/>
-      <w:bookmarkStart w:id="16" w:name="OLE_LINK38"/>
-      <w:bookmarkStart w:id="17" w:name="OLE_LINK39"/>
+      <w:bookmarkStart w:id="16" w:name="_Toc280536291"/>
+      <w:bookmarkStart w:id="17" w:name="OLE_LINK38"/>
+      <w:bookmarkStart w:id="18" w:name="OLE_LINK39"/>
       <w:r>
         <w:t>2.1.1 Hot spot</w:t>
       </w:r>
-      <w:bookmarkEnd w:id="15"/>
-    </w:p>
-    <w:bookmarkEnd w:id="16"/>
+      <w:bookmarkEnd w:id="16"/>
+    </w:p>
     <w:bookmarkEnd w:id="17"/>
+    <w:bookmarkEnd w:id="18"/>
     <w:p>
       <w:pPr>
         <w:spacing w:line="360" w:lineRule="auto"/>
@@ -2354,18 +2359,18 @@
         <w:pStyle w:val="Rubrik3"/>
         <w:spacing w:line="360" w:lineRule="auto"/>
       </w:pPr>
-      <w:bookmarkStart w:id="18" w:name="_Toc280536292"/>
-      <w:bookmarkStart w:id="19" w:name="OLE_LINK40"/>
-      <w:bookmarkStart w:id="20" w:name="OLE_LINK41"/>
-      <w:bookmarkStart w:id="21" w:name="OLE_LINK42"/>
-      <w:bookmarkStart w:id="22" w:name="OLE_LINK43"/>
+      <w:bookmarkStart w:id="19" w:name="_Toc280536292"/>
+      <w:bookmarkStart w:id="20" w:name="OLE_LINK40"/>
+      <w:bookmarkStart w:id="21" w:name="OLE_LINK41"/>
+      <w:bookmarkStart w:id="22" w:name="OLE_LINK42"/>
+      <w:bookmarkStart w:id="23" w:name="OLE_LINK43"/>
       <w:r>
         <w:t>2.1.2 POP-</w:t>
       </w:r>
       <w:r>
         <w:t>modellen</w:t>
       </w:r>
-      <w:bookmarkEnd w:id="18"/>
+      <w:bookmarkEnd w:id="19"/>
     </w:p>
     <w:p>
       <w:pPr>
@@ -2416,37 +2421,37 @@
       <w:pPr>
         <w:pStyle w:val="Rubrik3"/>
       </w:pPr>
-      <w:bookmarkStart w:id="23" w:name="_Toc280536293"/>
-      <w:bookmarkEnd w:id="19"/>
+      <w:bookmarkStart w:id="24" w:name="_Toc280536293"/>
       <w:bookmarkEnd w:id="20"/>
+      <w:bookmarkEnd w:id="21"/>
       <w:r>
         <w:t xml:space="preserve">2.1.3 </w:t>
       </w:r>
       <w:r>
         <w:t>Personrån</w:t>
       </w:r>
-      <w:bookmarkEnd w:id="23"/>
+      <w:bookmarkEnd w:id="24"/>
     </w:p>
     <w:p/>
     <w:p>
       <w:pPr>
         <w:pStyle w:val="Rubrik3"/>
       </w:pPr>
-      <w:bookmarkStart w:id="24" w:name="_Toc280536294"/>
+      <w:bookmarkStart w:id="25" w:name="_Toc280536294"/>
       <w:r>
         <w:t xml:space="preserve">2.1.4 </w:t>
       </w:r>
       <w:r>
         <w:t>SARA-modellen</w:t>
       </w:r>
-      <w:bookmarkEnd w:id="24"/>
-    </w:p>
-    <w:p>
-      <w:pPr>
-        <w:spacing w:line="360" w:lineRule="auto"/>
-      </w:pPr>
-      <w:bookmarkStart w:id="25" w:name="OLE_LINK32"/>
-      <w:bookmarkStart w:id="26" w:name="OLE_LINK33"/>
+      <w:bookmarkEnd w:id="25"/>
+    </w:p>
+    <w:p>
+      <w:pPr>
+        <w:spacing w:line="360" w:lineRule="auto"/>
+      </w:pPr>
+      <w:bookmarkStart w:id="26" w:name="OLE_LINK32"/>
+      <w:bookmarkStart w:id="27" w:name="OLE_LINK33"/>
       <w:r>
         <w:t xml:space="preserve">”SARA är en förkortning för </w:t>
       </w:r>
@@ -2460,10 +2465,10 @@
         <w:t>som står för de olika stegen i denna modell för ett problemorienterat arbetssätt.” (BRÅ 2014, s.6)</w:t>
       </w:r>
     </w:p>
-    <w:bookmarkEnd w:id="25"/>
     <w:bookmarkEnd w:id="26"/>
-    <w:bookmarkEnd w:id="21"/>
+    <w:bookmarkEnd w:id="27"/>
     <w:bookmarkEnd w:id="22"/>
+    <w:bookmarkEnd w:id="23"/>
     <w:p>
       <w:pPr>
         <w:spacing w:line="360" w:lineRule="auto"/>
@@ -2474,15 +2479,15 @@
         <w:pStyle w:val="Rubrik2"/>
         <w:spacing w:line="360" w:lineRule="auto"/>
       </w:pPr>
-      <w:bookmarkStart w:id="27" w:name="_Toc280536295"/>
-      <w:bookmarkEnd w:id="12"/>
+      <w:bookmarkStart w:id="28" w:name="_Toc280536295"/>
+      <w:bookmarkEnd w:id="13"/>
       <w:r>
         <w:t>2</w:t>
       </w:r>
       <w:r>
         <w:t>.2 Bakgrund</w:t>
       </w:r>
-      <w:bookmarkEnd w:id="27"/>
+      <w:bookmarkEnd w:id="28"/>
     </w:p>
     <w:p>
       <w:pPr>
@@ -2548,8 +2553,8 @@
         <w:t xml:space="preserve"> </w:t>
       </w:r>
     </w:p>
-    <w:bookmarkEnd w:id="10"/>
     <w:bookmarkEnd w:id="11"/>
+    <w:bookmarkEnd w:id="12"/>
     <w:p>
       <w:pPr>
         <w:spacing w:line="360" w:lineRule="auto"/>
@@ -2633,14 +2638,14 @@
         <w:pStyle w:val="Rubrik3"/>
         <w:spacing w:line="360" w:lineRule="auto"/>
       </w:pPr>
-      <w:bookmarkStart w:id="28" w:name="_Toc280536296"/>
+      <w:bookmarkStart w:id="29" w:name="_Toc280536296"/>
       <w:r>
         <w:t>2.2.1</w:t>
       </w:r>
       <w:r>
         <w:t xml:space="preserve"> Insatser</w:t>
       </w:r>
-      <w:bookmarkEnd w:id="28"/>
+      <w:bookmarkEnd w:id="29"/>
     </w:p>
     <w:p>
       <w:pPr>
@@ -2660,7 +2665,7 @@
         <w:pStyle w:val="Rubrik2"/>
         <w:spacing w:line="360" w:lineRule="auto"/>
       </w:pPr>
-      <w:bookmarkStart w:id="29" w:name="_Toc280536297"/>
+      <w:bookmarkStart w:id="30" w:name="_Toc280536297"/>
       <w:r>
         <w:t>2.3</w:t>
       </w:r>
@@ -2676,7 +2681,7 @@
       <w:r>
         <w:t>orskning</w:t>
       </w:r>
-      <w:bookmarkEnd w:id="29"/>
+      <w:bookmarkEnd w:id="30"/>
     </w:p>
     <w:p>
       <w:pPr>
@@ -2740,11 +2745,11 @@
         <w:pStyle w:val="Rubrik3"/>
         <w:spacing w:line="360" w:lineRule="auto"/>
       </w:pPr>
-      <w:bookmarkStart w:id="30" w:name="_Toc280536298"/>
+      <w:bookmarkStart w:id="31" w:name="_Toc280536298"/>
       <w:r>
         <w:t>2.3.1 Internationellt</w:t>
       </w:r>
-      <w:bookmarkEnd w:id="30"/>
+      <w:bookmarkEnd w:id="31"/>
     </w:p>
     <w:p>
       <w:pPr>
@@ -3150,8 +3155,8 @@
           <w:rFonts w:cs="Times New Roman"/>
         </w:rPr>
       </w:pPr>
-      <w:bookmarkStart w:id="31" w:name="OLE_LINK3"/>
-      <w:bookmarkStart w:id="32" w:name="OLE_LINK4"/>
+      <w:bookmarkStart w:id="32" w:name="OLE_LINK3"/>
+      <w:bookmarkStart w:id="33" w:name="OLE_LINK4"/>
     </w:p>
     <w:p>
       <w:pPr>
@@ -3289,8 +3294,8 @@
         </w:rPr>
       </w:pPr>
     </w:p>
-    <w:bookmarkEnd w:id="31"/>
     <w:bookmarkEnd w:id="32"/>
+    <w:bookmarkEnd w:id="33"/>
     <w:p>
       <w:pPr>
         <w:spacing w:line="360" w:lineRule="auto"/>
@@ -3360,15 +3365,15 @@
         <w:pStyle w:val="Rubrik3"/>
         <w:spacing w:line="360" w:lineRule="auto"/>
       </w:pPr>
-      <w:bookmarkStart w:id="33" w:name="OLE_LINK21"/>
-      <w:bookmarkStart w:id="34" w:name="OLE_LINK22"/>
+      <w:bookmarkStart w:id="34" w:name="OLE_LINK21"/>
+      <w:bookmarkStart w:id="35" w:name="OLE_LINK22"/>
     </w:p>
     <w:p>
       <w:pPr>
         <w:pStyle w:val="Rubrik3"/>
         <w:spacing w:line="360" w:lineRule="auto"/>
       </w:pPr>
-      <w:bookmarkStart w:id="35" w:name="_Toc280536299"/>
+      <w:bookmarkStart w:id="36" w:name="_Toc280536299"/>
       <w:r>
         <w:t>2.3.2</w:t>
       </w:r>
@@ -3378,10 +3383,10 @@
       <w:r>
         <w:t>Tidigare utvärderingar i Sverige</w:t>
       </w:r>
-      <w:bookmarkEnd w:id="35"/>
-    </w:p>
-    <w:bookmarkEnd w:id="33"/>
+      <w:bookmarkEnd w:id="36"/>
+    </w:p>
     <w:bookmarkEnd w:id="34"/>
+    <w:bookmarkEnd w:id="35"/>
     <w:p>
       <w:pPr>
         <w:spacing w:line="360" w:lineRule="auto"/>
@@ -3392,27 +3397,27 @@
         <w:pStyle w:val="Rubrik1"/>
         <w:spacing w:line="360" w:lineRule="auto"/>
       </w:pPr>
-      <w:bookmarkStart w:id="36" w:name="_Toc280536300"/>
+      <w:bookmarkStart w:id="37" w:name="_Toc280536300"/>
       <w:r>
         <w:t xml:space="preserve">3 </w:t>
       </w:r>
       <w:r>
         <w:t>Teoretiskt ramverk</w:t>
       </w:r>
-      <w:bookmarkEnd w:id="36"/>
+      <w:bookmarkEnd w:id="37"/>
     </w:p>
     <w:p>
       <w:pPr>
         <w:pStyle w:val="Rubrik2"/>
         <w:spacing w:line="360" w:lineRule="auto"/>
       </w:pPr>
-      <w:bookmarkStart w:id="37" w:name="_Toc280536301"/>
-      <w:bookmarkStart w:id="38" w:name="OLE_LINK23"/>
-      <w:bookmarkStart w:id="39" w:name="OLE_LINK24"/>
+      <w:bookmarkStart w:id="38" w:name="_Toc280536301"/>
+      <w:bookmarkStart w:id="39" w:name="OLE_LINK23"/>
+      <w:bookmarkStart w:id="40" w:name="OLE_LINK24"/>
       <w:r>
         <w:t>3.1 Rutinaktivitetsteorin</w:t>
       </w:r>
-      <w:bookmarkEnd w:id="37"/>
+      <w:bookmarkEnd w:id="38"/>
     </w:p>
     <w:p>
       <w:pPr>
@@ -3455,8 +3460,8 @@
       </w:r>
     </w:p>
     <w:p/>
-    <w:bookmarkEnd w:id="38"/>
     <w:bookmarkEnd w:id="39"/>
+    <w:bookmarkEnd w:id="40"/>
     <w:p>
       <w:pPr>
         <w:spacing w:line="360" w:lineRule="auto"/>
@@ -3565,8 +3570,8 @@
           <w:szCs w:val="28"/>
         </w:rPr>
       </w:pPr>
-      <w:bookmarkStart w:id="40" w:name="OLE_LINK5"/>
-      <w:bookmarkStart w:id="41" w:name="OLE_LINK6"/>
+      <w:bookmarkStart w:id="41" w:name="OLE_LINK5"/>
+      <w:bookmarkStart w:id="42" w:name="OLE_LINK6"/>
       <w:r>
         <w:rPr>
           <w:rFonts w:eastAsia="Times New Roman" w:cs="Times New Roman"/>
@@ -3797,8 +3802,8 @@
         <w:t xml:space="preserve"> väktare</w:t>
       </w:r>
     </w:p>
-    <w:bookmarkEnd w:id="40"/>
     <w:bookmarkEnd w:id="41"/>
+    <w:bookmarkEnd w:id="42"/>
     <w:p>
       <w:pPr>
         <w:spacing w:line="360" w:lineRule="auto"/>
@@ -3825,10 +3830,10 @@
           <w:color w:val="000000"/>
         </w:rPr>
       </w:pPr>
-      <w:bookmarkStart w:id="42" w:name="OLE_LINK13"/>
-      <w:bookmarkStart w:id="43" w:name="OLE_LINK14"/>
-      <w:bookmarkStart w:id="44" w:name="OLE_LINK17"/>
-      <w:bookmarkStart w:id="45" w:name="OLE_LINK18"/>
+      <w:bookmarkStart w:id="43" w:name="OLE_LINK13"/>
+      <w:bookmarkStart w:id="44" w:name="OLE_LINK14"/>
+      <w:bookmarkStart w:id="45" w:name="OLE_LINK17"/>
+      <w:bookmarkStart w:id="46" w:name="OLE_LINK18"/>
       <w:r>
         <w:rPr>
           <w:rFonts w:eastAsia="Times New Roman" w:cs="Times New Roman"/>
@@ -3940,10 +3945,10 @@
         </w:rPr>
         <w:t>i miljön (Newburn 2007, ss. 286-287).</w:t>
       </w:r>
-      <w:bookmarkEnd w:id="42"/>
       <w:bookmarkEnd w:id="43"/>
       <w:bookmarkEnd w:id="44"/>
       <w:bookmarkEnd w:id="45"/>
+      <w:bookmarkEnd w:id="46"/>
       <w:r>
         <w:rPr>
           <w:rFonts w:eastAsia="Times New Roman" w:cs="Times New Roman"/>
@@ -3951,8 +3956,6 @@
         </w:rPr>
         <w:t xml:space="preserve"> </w:t>
       </w:r>
-      <w:bookmarkStart w:id="46" w:name="_GoBack"/>
-      <w:bookmarkEnd w:id="46"/>
     </w:p>
     <w:p>
       <w:pPr>
@@ -4932,7 +4935,7 @@
         <w:rStyle w:val="Sidnummer"/>
         <w:noProof/>
       </w:rPr>
-      <w:t>11</w:t>
+      <w:t>2</w:t>
     </w:r>
     <w:r>
       <w:rPr>

</xml_diff>